<commit_message>
Started markdown cv added name and profile
</commit_message>
<xml_diff>
--- a/Sean_McElroy_CV.docx
+++ b/Sean_McElroy_CV.docx
@@ -1201,15 +1201,7 @@
                 <w:sz w:val="24"/>
                 <w:szCs w:val="24"/>
               </w:rPr>
-              <w:t>Java</w:t>
-            </w:r>
-            <w:r>
-              <w:rPr>
-                <w:rFonts w:ascii="Calibri" w:hAnsi="Calibri" w:cs="Calibri"/>
-                <w:sz w:val="24"/>
-                <w:szCs w:val="24"/>
-              </w:rPr>
-              <w:t>, C</w:t>
+              <w:t>Java, C</w:t>
             </w:r>
           </w:p>
         </w:tc>
@@ -1902,7 +1894,7 @@
           <w:szCs w:val="24"/>
           <w:lang w:val="en-IE"/>
         </w:rPr>
-        <w:t>, C (introductory level)</w:t>
+        <w:t xml:space="preserve">, C </w:t>
       </w:r>
     </w:p>
     <w:p>
@@ -2696,7 +2688,6 @@
         </w:rPr>
         <w:t xml:space="preserve">I made this </w:t>
       </w:r>
-      <w:commentRangeStart w:id="1"/>
       <w:r>
         <w:rPr>
           <w:rFonts w:ascii="Calibri" w:hAnsi="Calibri" w:cs="Calibri"/>
@@ -2862,13 +2853,6 @@
           <w:szCs w:val="24"/>
         </w:rPr>
         <w:t>.</w:t>
-      </w:r>
-      <w:commentRangeEnd w:id="1"/>
-      <w:r>
-        <w:rPr>
-          <w:rStyle w:val="CommentReference"/>
-        </w:rPr>
-        <w:commentReference w:id="1"/>
       </w:r>
     </w:p>
     <w:p>
@@ -3541,7 +3525,18 @@
           <w:szCs w:val="24"/>
           <w:shd w:val="clear" w:color="auto" w:fill="FFFFFF"/>
         </w:rPr>
-        <w:t xml:space="preserve"> Teo</w:t>
+        <w:t xml:space="preserve"> </w:t>
+      </w:r>
+      <w:proofErr w:type="spellStart"/>
+      <w:r>
+        <w:rPr>
+          <w:rFonts w:ascii="Calibri" w:hAnsi="Calibri" w:cs="Calibri"/>
+          <w:b/>
+          <w:sz w:val="24"/>
+          <w:szCs w:val="24"/>
+          <w:shd w:val="clear" w:color="auto" w:fill="FFFFFF"/>
+        </w:rPr>
+        <w:t>Teo</w:t>
       </w:r>
       <w:r>
         <w:rPr>
@@ -3553,6 +3548,7 @@
         </w:rPr>
         <w:t>ranta</w:t>
       </w:r>
+      <w:proofErr w:type="spellEnd"/>
       <w:r>
         <w:rPr>
           <w:rFonts w:ascii="Calibri" w:hAnsi="Calibri" w:cs="Calibri"/>
@@ -4078,39 +4074,6 @@
     </w:sectPr>
   </w:body>
 </w:document>
-</file>
-
-<file path=word/comments.xml><?xml version="1.0" encoding="utf-8"?>
-<w:comments xmlns:wpc="http://schemas.microsoft.com/office/word/2010/wordprocessingCanvas" xmlns:cx="http://schemas.microsoft.com/office/drawing/2014/chartex" xmlns:cx1="http://schemas.microsoft.com/office/drawing/2015/9/8/chartex" xmlns:cx2="http://schemas.microsoft.com/office/drawing/2015/10/21/chartex" xmlns:cx3="http://schemas.microsoft.com/office/drawing/2016/5/9/chartex" xmlns:cx4="http://schemas.microsoft.com/office/drawing/2016/5/10/chartex" xmlns:cx5="http://schemas.microsoft.com/office/drawing/2016/5/11/chartex" xmlns:cx6="http://schemas.microsoft.com/office/drawing/2016/5/12/chartex" xmlns:cx7="http://schemas.microsoft.com/office/drawing/2016/5/13/chartex" xmlns:cx8="http://schemas.microsoft.com/office/drawing/2016/5/14/chartex" xmlns:mc="http://schemas.openxmlformats.org/markup-compatibility/2006" xmlns:aink="http://schemas.microsoft.com/office/drawing/2016/ink" xmlns:am3d="http://schemas.microsoft.com/office/drawing/2017/model3d" xmlns:o="urn:schemas-microsoft-com:office:office" xmlns:r="http://schemas.openxmlformats.org/officeDocument/2006/relationships" xmlns:m="http://schemas.openxmlformats.org/officeDocument/2006/math" xmlns:v="urn:schemas-microsoft-com:vml" xmlns:wp14="http://schemas.microsoft.com/office/word/2010/wordprocessingDrawing" xmlns:wp="http://schemas.openxmlformats.org/drawingml/2006/wordprocessingDrawing" xmlns:w10="urn:schemas-microsoft-com:office:word" xmlns:w="http://schemas.openxmlformats.org/wordprocessingml/2006/main" xmlns:w14="http://schemas.microsoft.com/office/word/2010/wordml" xmlns:w15="http://schemas.microsoft.com/office/word/2012/wordml" xmlns:w16cex="http://schemas.microsoft.com/office/word/2018/wordml/cex" xmlns:w16cid="http://schemas.microsoft.com/office/word/2016/wordml/cid" xmlns:w16="http://schemas.microsoft.com/office/word/2018/wordml" xmlns:w16se="http://schemas.microsoft.com/office/word/2015/wordml/symex" xmlns:wpg="http://schemas.microsoft.com/office/word/2010/wordprocessingGroup" xmlns:wpi="http://schemas.microsoft.com/office/word/2010/wordprocessingInk" xmlns:wne="http://schemas.microsoft.com/office/word/2006/wordml" xmlns:wps="http://schemas.microsoft.com/office/word/2010/wordprocessingShape" mc:Ignorable="w14 w15 w16se w16cid w16 w16cex wp14">
-  <w:comment w:id="1" w:author="Farrah Higgins" w:date="2018-09-26T22:57:00Z" w:initials="FH">
-    <w:p>
-      <w:pPr>
-        <w:pStyle w:val="CommentText"/>
-      </w:pPr>
-      <w:r>
-        <w:rPr>
-          <w:rStyle w:val="CommentReference"/>
-        </w:rPr>
-        <w:annotationRef/>
-      </w:r>
-      <w:r>
-        <w:t>Convert to a paragraph no bullet points here</w:t>
-      </w:r>
-    </w:p>
-  </w:comment>
-</w:comments>
-</file>
-
-<file path=word/commentsExtended.xml><?xml version="1.0" encoding="utf-8"?>
-<w15:commentsEx xmlns:wpc="http://schemas.microsoft.com/office/word/2010/wordprocessingCanvas" xmlns:cx="http://schemas.microsoft.com/office/drawing/2014/chartex" xmlns:cx1="http://schemas.microsoft.com/office/drawing/2015/9/8/chartex" xmlns:cx2="http://schemas.microsoft.com/office/drawing/2015/10/21/chartex" xmlns:cx3="http://schemas.microsoft.com/office/drawing/2016/5/9/chartex" xmlns:cx4="http://schemas.microsoft.com/office/drawing/2016/5/10/chartex" xmlns:cx5="http://schemas.microsoft.com/office/drawing/2016/5/11/chartex" xmlns:cx6="http://schemas.microsoft.com/office/drawing/2016/5/12/chartex" xmlns:cx7="http://schemas.microsoft.com/office/drawing/2016/5/13/chartex" xmlns:cx8="http://schemas.microsoft.com/office/drawing/2016/5/14/chartex" xmlns:mc="http://schemas.openxmlformats.org/markup-compatibility/2006" xmlns:aink="http://schemas.microsoft.com/office/drawing/2016/ink" xmlns:am3d="http://schemas.microsoft.com/office/drawing/2017/model3d" xmlns:o="urn:schemas-microsoft-com:office:office" xmlns:r="http://schemas.openxmlformats.org/officeDocument/2006/relationships" xmlns:m="http://schemas.openxmlformats.org/officeDocument/2006/math" xmlns:v="urn:schemas-microsoft-com:vml" xmlns:wp14="http://schemas.microsoft.com/office/word/2010/wordprocessingDrawing" xmlns:wp="http://schemas.openxmlformats.org/drawingml/2006/wordprocessingDrawing" xmlns:w10="urn:schemas-microsoft-com:office:word" xmlns:w="http://schemas.openxmlformats.org/wordprocessingml/2006/main" xmlns:w14="http://schemas.microsoft.com/office/word/2010/wordml" xmlns:w15="http://schemas.microsoft.com/office/word/2012/wordml" xmlns:w16cex="http://schemas.microsoft.com/office/word/2018/wordml/cex" xmlns:w16cid="http://schemas.microsoft.com/office/word/2016/wordml/cid" xmlns:w16="http://schemas.microsoft.com/office/word/2018/wordml" xmlns:w16se="http://schemas.microsoft.com/office/word/2015/wordml/symex" xmlns:wpg="http://schemas.microsoft.com/office/word/2010/wordprocessingGroup" xmlns:wpi="http://schemas.microsoft.com/office/word/2010/wordprocessingInk" xmlns:wne="http://schemas.microsoft.com/office/word/2006/wordml" xmlns:wps="http://schemas.microsoft.com/office/word/2010/wordprocessingShape" mc:Ignorable="w14 w15 w16se w16cid w16 w16cex wp14">
-  <w15:commentEx w15:paraId="625EBE16" w15:done="1"/>
-</w15:commentsEx>
-</file>
-
-<file path=word/commentsIds.xml><?xml version="1.0" encoding="utf-8"?>
-<w16cid:commentsIds xmlns:wpc="http://schemas.microsoft.com/office/word/2010/wordprocessingCanvas" xmlns:cx="http://schemas.microsoft.com/office/drawing/2014/chartex" xmlns:cx1="http://schemas.microsoft.com/office/drawing/2015/9/8/chartex" xmlns:cx2="http://schemas.microsoft.com/office/drawing/2015/10/21/chartex" xmlns:cx3="http://schemas.microsoft.com/office/drawing/2016/5/9/chartex" xmlns:cx4="http://schemas.microsoft.com/office/drawing/2016/5/10/chartex" xmlns:cx5="http://schemas.microsoft.com/office/drawing/2016/5/11/chartex" xmlns:cx6="http://schemas.microsoft.com/office/drawing/2016/5/12/chartex" xmlns:cx7="http://schemas.microsoft.com/office/drawing/2016/5/13/chartex" xmlns:cx8="http://schemas.microsoft.com/office/drawing/2016/5/14/chartex" xmlns:mc="http://schemas.openxmlformats.org/markup-compatibility/2006" xmlns:aink="http://schemas.microsoft.com/office/drawing/2016/ink" xmlns:am3d="http://schemas.microsoft.com/office/drawing/2017/model3d" xmlns:o="urn:schemas-microsoft-com:office:office" xmlns:r="http://schemas.openxmlformats.org/officeDocument/2006/relationships" xmlns:m="http://schemas.openxmlformats.org/officeDocument/2006/math" xmlns:v="urn:schemas-microsoft-com:vml" xmlns:wp14="http://schemas.microsoft.com/office/word/2010/wordprocessingDrawing" xmlns:wp="http://schemas.openxmlformats.org/drawingml/2006/wordprocessingDrawing" xmlns:w10="urn:schemas-microsoft-com:office:word" xmlns:w="http://schemas.openxmlformats.org/wordprocessingml/2006/main" xmlns:w14="http://schemas.microsoft.com/office/word/2010/wordml" xmlns:w15="http://schemas.microsoft.com/office/word/2012/wordml" xmlns:w16cex="http://schemas.microsoft.com/office/word/2018/wordml/cex" xmlns:w16cid="http://schemas.microsoft.com/office/word/2016/wordml/cid" xmlns:w16="http://schemas.microsoft.com/office/word/2018/wordml" xmlns:w16se="http://schemas.microsoft.com/office/word/2015/wordml/symex" xmlns:wpg="http://schemas.microsoft.com/office/word/2010/wordprocessingGroup" xmlns:wpi="http://schemas.microsoft.com/office/word/2010/wordprocessingInk" xmlns:wne="http://schemas.microsoft.com/office/word/2006/wordml" xmlns:wps="http://schemas.microsoft.com/office/word/2010/wordprocessingShape" mc:Ignorable="w14 w15 w16se w16cid w16 w16cex wp14">
-  <w16cid:commentId w16cid:paraId="625EBE16" w16cid:durableId="1F5A82C8"/>
-</w16cid:commentsIds>
 </file>
 
 <file path=word/numbering.xml><?xml version="1.0" encoding="utf-8"?>
@@ -6643,14 +6606,6 @@
     <w:abstractNumId w:val="11"/>
   </w:num>
 </w:numbering>
-</file>
-
-<file path=word/people.xml><?xml version="1.0" encoding="utf-8"?>
-<w15:people xmlns:wpc="http://schemas.microsoft.com/office/word/2010/wordprocessingCanvas" xmlns:cx="http://schemas.microsoft.com/office/drawing/2014/chartex" xmlns:cx1="http://schemas.microsoft.com/office/drawing/2015/9/8/chartex" xmlns:cx2="http://schemas.microsoft.com/office/drawing/2015/10/21/chartex" xmlns:cx3="http://schemas.microsoft.com/office/drawing/2016/5/9/chartex" xmlns:cx4="http://schemas.microsoft.com/office/drawing/2016/5/10/chartex" xmlns:cx5="http://schemas.microsoft.com/office/drawing/2016/5/11/chartex" xmlns:cx6="http://schemas.microsoft.com/office/drawing/2016/5/12/chartex" xmlns:cx7="http://schemas.microsoft.com/office/drawing/2016/5/13/chartex" xmlns:cx8="http://schemas.microsoft.com/office/drawing/2016/5/14/chartex" xmlns:mc="http://schemas.openxmlformats.org/markup-compatibility/2006" xmlns:aink="http://schemas.microsoft.com/office/drawing/2016/ink" xmlns:am3d="http://schemas.microsoft.com/office/drawing/2017/model3d" xmlns:o="urn:schemas-microsoft-com:office:office" xmlns:r="http://schemas.openxmlformats.org/officeDocument/2006/relationships" xmlns:m="http://schemas.openxmlformats.org/officeDocument/2006/math" xmlns:v="urn:schemas-microsoft-com:vml" xmlns:wp14="http://schemas.microsoft.com/office/word/2010/wordprocessingDrawing" xmlns:wp="http://schemas.openxmlformats.org/drawingml/2006/wordprocessingDrawing" xmlns:w10="urn:schemas-microsoft-com:office:word" xmlns:w="http://schemas.openxmlformats.org/wordprocessingml/2006/main" xmlns:w14="http://schemas.microsoft.com/office/word/2010/wordml" xmlns:w15="http://schemas.microsoft.com/office/word/2012/wordml" xmlns:w16cex="http://schemas.microsoft.com/office/word/2018/wordml/cex" xmlns:w16cid="http://schemas.microsoft.com/office/word/2016/wordml/cid" xmlns:w16="http://schemas.microsoft.com/office/word/2018/wordml" xmlns:w16se="http://schemas.microsoft.com/office/word/2015/wordml/symex" xmlns:wpg="http://schemas.microsoft.com/office/word/2010/wordprocessingGroup" xmlns:wpi="http://schemas.microsoft.com/office/word/2010/wordprocessingInk" xmlns:wne="http://schemas.microsoft.com/office/word/2006/wordml" xmlns:wps="http://schemas.microsoft.com/office/word/2010/wordprocessingShape" mc:Ignorable="w14 w15 w16se w16cid w16 w16cex wp14">
-  <w15:person w15:author="Farrah Higgins">
-    <w15:presenceInfo w15:providerId="None" w15:userId="Farrah Higgins"/>
-  </w15:person>
-</w15:people>
 </file>
 
 <file path=word/styles.xml><?xml version="1.0" encoding="utf-8"?>

</xml_diff>

<commit_message>
Updated CV to include paconnorsgfc.com
</commit_message>
<xml_diff>
--- a/Sean_McElroy_CV.docx
+++ b/Sean_McElroy_CV.docx
@@ -2494,25 +2494,7 @@
           <w:sz w:val="24"/>
           <w:szCs w:val="24"/>
         </w:rPr>
-        <w:t xml:space="preserve"> </w:t>
-      </w:r>
-      <w:proofErr w:type="gramStart"/>
-      <w:r>
-        <w:rPr>
-          <w:rFonts w:ascii="Calibri" w:hAnsi="Calibri" w:cs="Calibri"/>
-          <w:sz w:val="24"/>
-          <w:szCs w:val="24"/>
-        </w:rPr>
-        <w:t>app</w:t>
-      </w:r>
-      <w:proofErr w:type="gramEnd"/>
-      <w:r>
-        <w:rPr>
-          <w:rFonts w:ascii="Calibri" w:hAnsi="Calibri" w:cs="Calibri"/>
-          <w:sz w:val="24"/>
-          <w:szCs w:val="24"/>
-        </w:rPr>
-        <w:t>- Android Java</w:t>
+        <w:t xml:space="preserve"> app- Android Java</w:t>
       </w:r>
     </w:p>
     <w:p>
@@ -2881,25 +2863,7 @@
           <w:sz w:val="24"/>
           <w:szCs w:val="24"/>
         </w:rPr>
-        <w:t>Website</w:t>
-      </w:r>
-      <w:r>
-        <w:rPr>
-          <w:rFonts w:ascii="Calibri" w:hAnsi="Calibri" w:cs="Calibri"/>
-          <w:b/>
-          <w:sz w:val="24"/>
-          <w:szCs w:val="24"/>
-        </w:rPr>
-        <w:t xml:space="preserve"> group</w:t>
-      </w:r>
-      <w:r>
-        <w:rPr>
-          <w:rFonts w:ascii="Calibri" w:hAnsi="Calibri" w:cs="Calibri"/>
-          <w:b/>
-          <w:sz w:val="24"/>
-          <w:szCs w:val="24"/>
-        </w:rPr>
-        <w:t xml:space="preserve"> project</w:t>
+        <w:t>PaConnorsGFC.com</w:t>
       </w:r>
     </w:p>
     <w:p>
@@ -2917,25 +2881,31 @@
           <w:sz w:val="24"/>
           <w:szCs w:val="24"/>
         </w:rPr>
-        <w:t xml:space="preserve">Using Html, our group made a mock website for the Irish rugby team. We presented the website to the class. The site had multiple pages including a homepage, shop, fixtures pages for men’s/women’s/under 21’s matches a news page and an about us page. The pages had images, </w:t>
-      </w:r>
-      <w:proofErr w:type="gramStart"/>
-      <w:r>
-        <w:rPr>
-          <w:rFonts w:ascii="Calibri" w:hAnsi="Calibri" w:cs="Calibri"/>
-          <w:sz w:val="24"/>
-          <w:szCs w:val="24"/>
-        </w:rPr>
-        <w:t>GIFS</w:t>
-      </w:r>
-      <w:proofErr w:type="gramEnd"/>
-      <w:r>
-        <w:rPr>
-          <w:rFonts w:ascii="Calibri" w:hAnsi="Calibri" w:cs="Calibri"/>
-          <w:sz w:val="24"/>
-          <w:szCs w:val="24"/>
-        </w:rPr>
-        <w:t xml:space="preserve"> and videos as well tables and interactive buttons and menus. </w:t>
+        <w:t>This is a web application I developed for use by my friends</w:t>
+      </w:r>
+      <w:r>
+        <w:rPr>
+          <w:rFonts w:ascii="Calibri" w:hAnsi="Calibri" w:cs="Calibri"/>
+          <w:sz w:val="24"/>
+          <w:szCs w:val="24"/>
+        </w:rPr>
+        <w:t>.</w:t>
+      </w:r>
+      <w:r>
+        <w:rPr>
+          <w:rFonts w:ascii="Calibri" w:hAnsi="Calibri" w:cs="Calibri"/>
+          <w:sz w:val="24"/>
+          <w:szCs w:val="24"/>
+        </w:rPr>
+        <w:t xml:space="preserve"> Was built with ReactJS, hosted by AWS Amplify. It is connected to firebase real-time database as well as Firebase Storage for storing images. The website contains player stats and stores planned events and has event countdown timer.</w:t>
+      </w:r>
+      <w:r>
+        <w:rPr>
+          <w:rFonts w:ascii="Calibri" w:hAnsi="Calibri" w:cs="Calibri"/>
+          <w:sz w:val="24"/>
+          <w:szCs w:val="24"/>
+        </w:rPr>
+        <w:t xml:space="preserve"> </w:t>
       </w:r>
     </w:p>
     <w:p>

</xml_diff>

<commit_message>
Finished cv markdown version 4th Jan 2020
</commit_message>
<xml_diff>
--- a/Sean_McElroy_CV.docx
+++ b/Sean_McElroy_CV.docx
@@ -2214,16 +2214,14 @@
         <w:lastRenderedPageBreak/>
         <w:t xml:space="preserve">follow the status of their prescription and once the prescription was ready for </w:t>
       </w:r>
-      <w:proofErr w:type="spellStart"/>
-      <w:r>
-        <w:rPr>
-          <w:rFonts w:ascii="Calibri" w:hAnsi="Calibri" w:cs="Calibri"/>
-          <w:sz w:val="24"/>
-          <w:szCs w:val="24"/>
-        </w:rPr>
-        <w:t>pickup</w:t>
-      </w:r>
-      <w:proofErr w:type="spellEnd"/>
+      <w:r>
+        <w:rPr>
+          <w:rFonts w:ascii="Calibri" w:hAnsi="Calibri" w:cs="Calibri"/>
+          <w:sz w:val="24"/>
+          <w:szCs w:val="24"/>
+        </w:rPr>
+        <w:t>pick up</w:t>
+      </w:r>
       <w:r>
         <w:rPr>
           <w:rFonts w:ascii="Calibri" w:hAnsi="Calibri" w:cs="Calibri"/>
@@ -2270,25 +2268,23 @@
           <w:sz w:val="24"/>
           <w:szCs w:val="24"/>
         </w:rPr>
-        <w:t xml:space="preserve">Scrum, </w:t>
-      </w:r>
-      <w:proofErr w:type="spellStart"/>
-      <w:r>
-        <w:rPr>
-          <w:rFonts w:ascii="Calibri" w:hAnsi="Calibri" w:cs="Calibri"/>
-          <w:sz w:val="24"/>
-          <w:szCs w:val="24"/>
-        </w:rPr>
-        <w:t>Javasript</w:t>
-      </w:r>
-      <w:proofErr w:type="spellEnd"/>
-      <w:r>
-        <w:rPr>
-          <w:rFonts w:ascii="Calibri" w:hAnsi="Calibri" w:cs="Calibri"/>
-          <w:sz w:val="24"/>
-          <w:szCs w:val="24"/>
-        </w:rPr>
-        <w:t>, Maven,</w:t>
+        <w:t>Scrum, Java</w:t>
+      </w:r>
+      <w:r>
+        <w:rPr>
+          <w:rFonts w:ascii="Calibri" w:hAnsi="Calibri" w:cs="Calibri"/>
+          <w:sz w:val="24"/>
+          <w:szCs w:val="24"/>
+        </w:rPr>
+        <w:t>Sc</w:t>
+      </w:r>
+      <w:r>
+        <w:rPr>
+          <w:rFonts w:ascii="Calibri" w:hAnsi="Calibri" w:cs="Calibri"/>
+          <w:sz w:val="24"/>
+          <w:szCs w:val="24"/>
+        </w:rPr>
+        <w:t>ript, Maven,</w:t>
       </w:r>
       <w:r>
         <w:rPr>
@@ -2435,7 +2431,41 @@
           <w:sz w:val="24"/>
           <w:szCs w:val="24"/>
         </w:rPr>
-        <w:t>webapp-React</w:t>
+        <w:t>webapp</w:t>
+      </w:r>
+      <w:proofErr w:type="spellEnd"/>
+      <w:r>
+        <w:rPr>
+          <w:rFonts w:ascii="Calibri" w:hAnsi="Calibri" w:cs="Calibri"/>
+          <w:sz w:val="24"/>
+          <w:szCs w:val="24"/>
+        </w:rPr>
+        <w:t xml:space="preserve"> </w:t>
+      </w:r>
+      <w:r>
+        <w:rPr>
+          <w:rFonts w:ascii="Calibri" w:hAnsi="Calibri" w:cs="Calibri"/>
+          <w:sz w:val="24"/>
+          <w:szCs w:val="24"/>
+        </w:rPr>
+        <w:t>-</w:t>
+      </w:r>
+      <w:r>
+        <w:rPr>
+          <w:rFonts w:ascii="Calibri" w:hAnsi="Calibri" w:cs="Calibri"/>
+          <w:sz w:val="24"/>
+          <w:szCs w:val="24"/>
+        </w:rPr>
+        <w:t xml:space="preserve"> </w:t>
+      </w:r>
+      <w:proofErr w:type="spellStart"/>
+      <w:r>
+        <w:rPr>
+          <w:rFonts w:ascii="Calibri" w:hAnsi="Calibri" w:cs="Calibri"/>
+          <w:sz w:val="24"/>
+          <w:szCs w:val="24"/>
+        </w:rPr>
+        <w:t>React</w:t>
       </w:r>
       <w:proofErr w:type="spellEnd"/>
       <w:r>
@@ -2494,7 +2524,23 @@
           <w:sz w:val="24"/>
           <w:szCs w:val="24"/>
         </w:rPr>
-        <w:t xml:space="preserve"> app- Android Java</w:t>
+        <w:t xml:space="preserve"> app</w:t>
+      </w:r>
+      <w:r>
+        <w:rPr>
+          <w:rFonts w:ascii="Calibri" w:hAnsi="Calibri" w:cs="Calibri"/>
+          <w:sz w:val="24"/>
+          <w:szCs w:val="24"/>
+        </w:rPr>
+        <w:t xml:space="preserve"> </w:t>
+      </w:r>
+      <w:r>
+        <w:rPr>
+          <w:rFonts w:ascii="Calibri" w:hAnsi="Calibri" w:cs="Calibri"/>
+          <w:sz w:val="24"/>
+          <w:szCs w:val="24"/>
+        </w:rPr>
+        <w:t>- Android Java</w:t>
       </w:r>
     </w:p>
     <w:p>
@@ -2544,7 +2590,39 @@
           <w:sz w:val="24"/>
           <w:szCs w:val="24"/>
         </w:rPr>
-        <w:t xml:space="preserve"> API- </w:t>
+        <w:t xml:space="preserve"> API</w:t>
+      </w:r>
+      <w:r>
+        <w:rPr>
+          <w:rFonts w:ascii="Calibri" w:hAnsi="Calibri" w:cs="Calibri"/>
+          <w:sz w:val="24"/>
+          <w:szCs w:val="24"/>
+        </w:rPr>
+        <w:t xml:space="preserve"> </w:t>
+      </w:r>
+      <w:r>
+        <w:rPr>
+          <w:rFonts w:ascii="Calibri" w:hAnsi="Calibri" w:cs="Calibri"/>
+          <w:sz w:val="24"/>
+          <w:szCs w:val="24"/>
+        </w:rPr>
+        <w:t xml:space="preserve">- </w:t>
+      </w:r>
+      <w:r>
+        <w:rPr>
+          <w:rFonts w:ascii="Calibri" w:hAnsi="Calibri" w:cs="Calibri"/>
+          <w:sz w:val="24"/>
+          <w:szCs w:val="24"/>
+        </w:rPr>
+        <w:t>S</w:t>
+      </w:r>
+      <w:r>
+        <w:rPr>
+          <w:rFonts w:ascii="Calibri" w:hAnsi="Calibri" w:cs="Calibri"/>
+          <w:sz w:val="24"/>
+          <w:szCs w:val="24"/>
+        </w:rPr>
+        <w:t xml:space="preserve">pring </w:t>
       </w:r>
       <w:proofErr w:type="spellStart"/>
       <w:r>
@@ -2553,25 +2631,15 @@
           <w:sz w:val="24"/>
           <w:szCs w:val="24"/>
         </w:rPr>
-        <w:t>spring</w:t>
-      </w:r>
-      <w:proofErr w:type="spellEnd"/>
-      <w:r>
-        <w:rPr>
-          <w:rFonts w:ascii="Calibri" w:hAnsi="Calibri" w:cs="Calibri"/>
-          <w:sz w:val="24"/>
-          <w:szCs w:val="24"/>
-        </w:rPr>
-        <w:t xml:space="preserve"> </w:t>
-      </w:r>
-      <w:proofErr w:type="spellStart"/>
-      <w:r>
-        <w:rPr>
-          <w:rFonts w:ascii="Calibri" w:hAnsi="Calibri" w:cs="Calibri"/>
-          <w:sz w:val="24"/>
-          <w:szCs w:val="24"/>
-        </w:rPr>
-        <w:t>boot</w:t>
+        <w:t>B</w:t>
+      </w:r>
+      <w:r>
+        <w:rPr>
+          <w:rFonts w:ascii="Calibri" w:hAnsi="Calibri" w:cs="Calibri"/>
+          <w:sz w:val="24"/>
+          <w:szCs w:val="24"/>
+        </w:rPr>
+        <w:t>oot</w:t>
       </w:r>
       <w:proofErr w:type="spellEnd"/>
     </w:p>
@@ -2612,6 +2680,14 @@
           <w:sz w:val="24"/>
           <w:szCs w:val="24"/>
         </w:rPr>
+        <w:t xml:space="preserve"> </w:t>
+      </w:r>
+      <w:r>
+        <w:rPr>
+          <w:rFonts w:ascii="Calibri" w:hAnsi="Calibri" w:cs="Calibri"/>
+          <w:sz w:val="24"/>
+          <w:szCs w:val="24"/>
+        </w:rPr>
         <w:t xml:space="preserve">- </w:t>
       </w:r>
       <w:proofErr w:type="spellStart"/>
@@ -2650,7 +2726,7 @@
           <w:sz w:val="24"/>
           <w:szCs w:val="24"/>
         </w:rPr>
-        <w:t>Friend manager</w:t>
+        <w:t>PaConnorsGFC.com</w:t>
       </w:r>
     </w:p>
     <w:p>
@@ -2668,177 +2744,223 @@
           <w:sz w:val="24"/>
           <w:szCs w:val="24"/>
         </w:rPr>
-        <w:t xml:space="preserve">I made this </w:t>
-      </w:r>
-      <w:r>
-        <w:rPr>
-          <w:rFonts w:ascii="Calibri" w:hAnsi="Calibri" w:cs="Calibri"/>
-          <w:sz w:val="24"/>
-          <w:szCs w:val="24"/>
-        </w:rPr>
-        <w:t>application</w:t>
-      </w:r>
-      <w:r>
-        <w:rPr>
-          <w:rFonts w:ascii="Calibri" w:hAnsi="Calibri" w:cs="Calibri"/>
-          <w:sz w:val="24"/>
-          <w:szCs w:val="24"/>
-        </w:rPr>
-        <w:t xml:space="preserve"> </w:t>
-      </w:r>
-      <w:r>
-        <w:rPr>
-          <w:rFonts w:ascii="Calibri" w:hAnsi="Calibri" w:cs="Calibri"/>
-          <w:sz w:val="24"/>
-          <w:szCs w:val="24"/>
-        </w:rPr>
-        <w:t>in java</w:t>
-      </w:r>
-      <w:r>
-        <w:rPr>
-          <w:rFonts w:ascii="Calibri" w:hAnsi="Calibri" w:cs="Calibri"/>
-          <w:sz w:val="24"/>
-          <w:szCs w:val="24"/>
-        </w:rPr>
-        <w:t xml:space="preserve"> for Android</w:t>
-      </w:r>
-      <w:r>
-        <w:rPr>
-          <w:rFonts w:ascii="Calibri" w:hAnsi="Calibri" w:cs="Calibri"/>
-          <w:sz w:val="24"/>
-          <w:szCs w:val="24"/>
-        </w:rPr>
-        <w:t xml:space="preserve">. </w:t>
+        <w:t xml:space="preserve">This is a web application I developed for use by my friends. Was built with ReactJS, hosted by AWS Amplify. It is connected to firebase real-time database as well as Firebase Storage for storing images. The website contains player stats and stores planned events and has event countdown timer. </w:t>
       </w:r>
     </w:p>
     <w:p>
       <w:pPr>
-        <w:ind w:left="360"/>
-        <w:rPr>
-          <w:rFonts w:ascii="Calibri" w:hAnsi="Calibri" w:cs="Calibri"/>
-          <w:sz w:val="24"/>
-          <w:szCs w:val="24"/>
-        </w:rPr>
-      </w:pPr>
-      <w:r>
-        <w:rPr>
-          <w:rFonts w:ascii="Calibri" w:hAnsi="Calibri" w:cs="Calibri"/>
-          <w:sz w:val="24"/>
-          <w:szCs w:val="24"/>
-        </w:rPr>
-        <w:t>It a</w:t>
-      </w:r>
-      <w:r>
-        <w:rPr>
-          <w:rFonts w:ascii="Calibri" w:hAnsi="Calibri" w:cs="Calibri"/>
-          <w:sz w:val="24"/>
-          <w:szCs w:val="24"/>
-        </w:rPr>
-        <w:t xml:space="preserve">llows </w:t>
-      </w:r>
-      <w:r>
-        <w:rPr>
-          <w:rFonts w:ascii="Calibri" w:hAnsi="Calibri" w:cs="Calibri"/>
-          <w:sz w:val="24"/>
-          <w:szCs w:val="24"/>
-        </w:rPr>
-        <w:t>user to store the names</w:t>
-      </w:r>
-      <w:r>
-        <w:rPr>
-          <w:rFonts w:ascii="Calibri" w:hAnsi="Calibri" w:cs="Calibri"/>
-          <w:sz w:val="24"/>
-          <w:szCs w:val="24"/>
-        </w:rPr>
-        <w:t xml:space="preserve"> and numbers</w:t>
-      </w:r>
-      <w:r>
-        <w:rPr>
-          <w:rFonts w:ascii="Calibri" w:hAnsi="Calibri" w:cs="Calibri"/>
-          <w:sz w:val="24"/>
-          <w:szCs w:val="24"/>
-        </w:rPr>
-        <w:t xml:space="preserve"> of friends</w:t>
-      </w:r>
-      <w:r>
-        <w:rPr>
-          <w:rFonts w:ascii="Calibri" w:hAnsi="Calibri" w:cs="Calibri"/>
-          <w:sz w:val="24"/>
-          <w:szCs w:val="24"/>
-        </w:rPr>
-        <w:t xml:space="preserve"> in a list stored in an SQLite</w:t>
-      </w:r>
-      <w:r>
-        <w:rPr>
-          <w:rFonts w:ascii="Calibri" w:hAnsi="Calibri" w:cs="Calibri"/>
-          <w:sz w:val="24"/>
-          <w:szCs w:val="24"/>
-        </w:rPr>
-        <w:t xml:space="preserve"> database</w:t>
-      </w:r>
-      <w:r>
-        <w:rPr>
-          <w:rFonts w:ascii="Calibri" w:hAnsi="Calibri" w:cs="Calibri"/>
-          <w:sz w:val="24"/>
-          <w:szCs w:val="24"/>
-        </w:rPr>
-        <w:t>.</w:t>
-      </w:r>
+        <w:rPr>
+          <w:rFonts w:ascii="Calibri" w:hAnsi="Calibri" w:cs="Calibri"/>
+          <w:sz w:val="24"/>
+          <w:szCs w:val="24"/>
+        </w:rPr>
+      </w:pPr>
     </w:p>
     <w:p>
       <w:pPr>
-        <w:ind w:left="360"/>
-        <w:rPr>
-          <w:rFonts w:ascii="Calibri" w:hAnsi="Calibri" w:cs="Calibri"/>
-          <w:sz w:val="24"/>
-          <w:szCs w:val="24"/>
-        </w:rPr>
-      </w:pPr>
-      <w:r>
-        <w:rPr>
-          <w:rFonts w:ascii="Calibri" w:hAnsi="Calibri" w:cs="Calibri"/>
-          <w:sz w:val="24"/>
-          <w:szCs w:val="24"/>
-        </w:rPr>
-        <w:t xml:space="preserve">Users can add new friends, find friends by searching </w:t>
-      </w:r>
-      <w:r>
-        <w:rPr>
-          <w:rFonts w:ascii="Calibri" w:hAnsi="Calibri" w:cs="Calibri"/>
-          <w:sz w:val="24"/>
-          <w:szCs w:val="24"/>
-        </w:rPr>
-        <w:t>their name or number</w:t>
-      </w:r>
-      <w:r>
-        <w:rPr>
-          <w:rFonts w:ascii="Calibri" w:hAnsi="Calibri" w:cs="Calibri"/>
-          <w:sz w:val="24"/>
-          <w:szCs w:val="24"/>
-        </w:rPr>
-        <w:t xml:space="preserve"> and view all friends in a </w:t>
-      </w:r>
-      <w:proofErr w:type="spellStart"/>
-      <w:r>
-        <w:rPr>
-          <w:rFonts w:ascii="Calibri" w:hAnsi="Calibri" w:cs="Calibri"/>
-          <w:sz w:val="24"/>
-          <w:szCs w:val="24"/>
-        </w:rPr>
-        <w:t>recyclerview</w:t>
-      </w:r>
-      <w:proofErr w:type="spellEnd"/>
-      <w:r>
-        <w:rPr>
-          <w:rFonts w:ascii="Calibri" w:hAnsi="Calibri" w:cs="Calibri"/>
-          <w:sz w:val="24"/>
-          <w:szCs w:val="24"/>
-        </w:rPr>
-        <w:t>.</w:t>
+        <w:rPr>
+          <w:rFonts w:ascii="Calibri" w:hAnsi="Calibri" w:cs="Calibri"/>
+          <w:b/>
+          <w:sz w:val="24"/>
+          <w:szCs w:val="24"/>
+        </w:rPr>
+      </w:pPr>
+      <w:r>
+        <w:rPr>
+          <w:rFonts w:ascii="Calibri" w:hAnsi="Calibri" w:cs="Calibri"/>
+          <w:b/>
+          <w:sz w:val="24"/>
+          <w:szCs w:val="24"/>
+        </w:rPr>
+        <w:t>Friend manager</w:t>
       </w:r>
     </w:p>
     <w:p>
       <w:pPr>
+        <w:ind w:left="360"/>
+        <w:rPr>
+          <w:rFonts w:ascii="Calibri" w:hAnsi="Calibri" w:cs="Calibri"/>
+          <w:sz w:val="24"/>
+          <w:szCs w:val="24"/>
+        </w:rPr>
+      </w:pPr>
+      <w:r>
+        <w:rPr>
+          <w:rFonts w:ascii="Calibri" w:hAnsi="Calibri" w:cs="Calibri"/>
+          <w:sz w:val="24"/>
+          <w:szCs w:val="24"/>
+        </w:rPr>
+        <w:t xml:space="preserve">I made this </w:t>
+      </w:r>
+      <w:r>
+        <w:rPr>
+          <w:rFonts w:ascii="Calibri" w:hAnsi="Calibri" w:cs="Calibri"/>
+          <w:sz w:val="24"/>
+          <w:szCs w:val="24"/>
+        </w:rPr>
+        <w:t>application</w:t>
+      </w:r>
+      <w:r>
+        <w:rPr>
+          <w:rFonts w:ascii="Calibri" w:hAnsi="Calibri" w:cs="Calibri"/>
+          <w:sz w:val="24"/>
+          <w:szCs w:val="24"/>
+        </w:rPr>
+        <w:t xml:space="preserve"> </w:t>
+      </w:r>
+      <w:r>
+        <w:rPr>
+          <w:rFonts w:ascii="Calibri" w:hAnsi="Calibri" w:cs="Calibri"/>
+          <w:sz w:val="24"/>
+          <w:szCs w:val="24"/>
+        </w:rPr>
+        <w:t>in java</w:t>
+      </w:r>
+      <w:r>
+        <w:rPr>
+          <w:rFonts w:ascii="Calibri" w:hAnsi="Calibri" w:cs="Calibri"/>
+          <w:sz w:val="24"/>
+          <w:szCs w:val="24"/>
+        </w:rPr>
+        <w:t xml:space="preserve"> for Android</w:t>
+      </w:r>
+      <w:r>
+        <w:rPr>
+          <w:rFonts w:ascii="Calibri" w:hAnsi="Calibri" w:cs="Calibri"/>
+          <w:sz w:val="24"/>
+          <w:szCs w:val="24"/>
+        </w:rPr>
+        <w:t xml:space="preserve">. </w:t>
+      </w:r>
+    </w:p>
+    <w:p>
+      <w:pPr>
+        <w:ind w:left="360"/>
+        <w:rPr>
+          <w:rFonts w:ascii="Calibri" w:hAnsi="Calibri" w:cs="Calibri"/>
+          <w:sz w:val="24"/>
+          <w:szCs w:val="24"/>
+        </w:rPr>
+      </w:pPr>
+      <w:r>
+        <w:rPr>
+          <w:rFonts w:ascii="Calibri" w:hAnsi="Calibri" w:cs="Calibri"/>
+          <w:sz w:val="24"/>
+          <w:szCs w:val="24"/>
+        </w:rPr>
+        <w:t>It a</w:t>
+      </w:r>
+      <w:r>
+        <w:rPr>
+          <w:rFonts w:ascii="Calibri" w:hAnsi="Calibri" w:cs="Calibri"/>
+          <w:sz w:val="24"/>
+          <w:szCs w:val="24"/>
+        </w:rPr>
+        <w:t xml:space="preserve">llows </w:t>
+      </w:r>
+      <w:r>
+        <w:rPr>
+          <w:rFonts w:ascii="Calibri" w:hAnsi="Calibri" w:cs="Calibri"/>
+          <w:sz w:val="24"/>
+          <w:szCs w:val="24"/>
+        </w:rPr>
+        <w:t>user to store the names</w:t>
+      </w:r>
+      <w:r>
+        <w:rPr>
+          <w:rFonts w:ascii="Calibri" w:hAnsi="Calibri" w:cs="Calibri"/>
+          <w:sz w:val="24"/>
+          <w:szCs w:val="24"/>
+        </w:rPr>
+        <w:t xml:space="preserve"> and numbers</w:t>
+      </w:r>
+      <w:r>
+        <w:rPr>
+          <w:rFonts w:ascii="Calibri" w:hAnsi="Calibri" w:cs="Calibri"/>
+          <w:sz w:val="24"/>
+          <w:szCs w:val="24"/>
+        </w:rPr>
+        <w:t xml:space="preserve"> of friends</w:t>
+      </w:r>
+      <w:r>
+        <w:rPr>
+          <w:rFonts w:ascii="Calibri" w:hAnsi="Calibri" w:cs="Calibri"/>
+          <w:sz w:val="24"/>
+          <w:szCs w:val="24"/>
+        </w:rPr>
+        <w:t xml:space="preserve"> in a list stored in an SQLite</w:t>
+      </w:r>
+      <w:r>
+        <w:rPr>
+          <w:rFonts w:ascii="Calibri" w:hAnsi="Calibri" w:cs="Calibri"/>
+          <w:sz w:val="24"/>
+          <w:szCs w:val="24"/>
+        </w:rPr>
+        <w:t xml:space="preserve"> database</w:t>
+      </w:r>
+      <w:r>
+        <w:rPr>
+          <w:rFonts w:ascii="Calibri" w:hAnsi="Calibri" w:cs="Calibri"/>
+          <w:sz w:val="24"/>
+          <w:szCs w:val="24"/>
+        </w:rPr>
+        <w:t>.</w:t>
+      </w:r>
+    </w:p>
+    <w:p>
+      <w:pPr>
+        <w:ind w:left="360"/>
+        <w:rPr>
+          <w:rFonts w:ascii="Calibri" w:hAnsi="Calibri" w:cs="Calibri"/>
+          <w:sz w:val="24"/>
+          <w:szCs w:val="24"/>
+        </w:rPr>
+      </w:pPr>
+      <w:r>
+        <w:rPr>
+          <w:rFonts w:ascii="Calibri" w:hAnsi="Calibri" w:cs="Calibri"/>
+          <w:sz w:val="24"/>
+          <w:szCs w:val="24"/>
+        </w:rPr>
+        <w:t xml:space="preserve">Users can add new friends, find friends by searching </w:t>
+      </w:r>
+      <w:r>
+        <w:rPr>
+          <w:rFonts w:ascii="Calibri" w:hAnsi="Calibri" w:cs="Calibri"/>
+          <w:sz w:val="24"/>
+          <w:szCs w:val="24"/>
+        </w:rPr>
+        <w:t>their name or number</w:t>
+      </w:r>
+      <w:r>
+        <w:rPr>
+          <w:rFonts w:ascii="Calibri" w:hAnsi="Calibri" w:cs="Calibri"/>
+          <w:sz w:val="24"/>
+          <w:szCs w:val="24"/>
+        </w:rPr>
+        <w:t xml:space="preserve"> and view all friends in a </w:t>
+      </w:r>
+      <w:proofErr w:type="spellStart"/>
+      <w:r>
+        <w:rPr>
+          <w:rFonts w:ascii="Calibri" w:hAnsi="Calibri" w:cs="Calibri"/>
+          <w:sz w:val="24"/>
+          <w:szCs w:val="24"/>
+        </w:rPr>
+        <w:t>recyclerview</w:t>
+      </w:r>
+      <w:proofErr w:type="spellEnd"/>
+      <w:r>
+        <w:rPr>
+          <w:rFonts w:ascii="Calibri" w:hAnsi="Calibri" w:cs="Calibri"/>
+          <w:sz w:val="24"/>
+          <w:szCs w:val="24"/>
+        </w:rPr>
+        <w:t>.</w:t>
+      </w:r>
+    </w:p>
+    <w:p>
+      <w:pPr>
         <w:rPr>
           <w:rFonts w:ascii="Calibri" w:hAnsi="Calibri" w:cs="Calibri"/>
           <w:color w:val="7F7F7F" w:themeColor="text1" w:themeTint="80"/>
@@ -2846,67 +2968,6 @@
           <w:szCs w:val="24"/>
         </w:rPr>
       </w:pPr>
-    </w:p>
-    <w:p>
-      <w:pPr>
-        <w:rPr>
-          <w:rFonts w:ascii="Calibri" w:hAnsi="Calibri" w:cs="Calibri"/>
-          <w:b/>
-          <w:sz w:val="24"/>
-          <w:szCs w:val="24"/>
-        </w:rPr>
-      </w:pPr>
-      <w:r>
-        <w:rPr>
-          <w:rFonts w:ascii="Calibri" w:hAnsi="Calibri" w:cs="Calibri"/>
-          <w:b/>
-          <w:sz w:val="24"/>
-          <w:szCs w:val="24"/>
-        </w:rPr>
-        <w:t>PaConnorsGFC.com</w:t>
-      </w:r>
-    </w:p>
-    <w:p>
-      <w:pPr>
-        <w:ind w:left="360"/>
-        <w:rPr>
-          <w:rFonts w:ascii="Calibri" w:hAnsi="Calibri" w:cs="Calibri"/>
-          <w:sz w:val="24"/>
-          <w:szCs w:val="24"/>
-        </w:rPr>
-      </w:pPr>
-      <w:r>
-        <w:rPr>
-          <w:rFonts w:ascii="Calibri" w:hAnsi="Calibri" w:cs="Calibri"/>
-          <w:sz w:val="24"/>
-          <w:szCs w:val="24"/>
-        </w:rPr>
-        <w:t>This is a web application I developed for use by my friends</w:t>
-      </w:r>
-      <w:r>
-        <w:rPr>
-          <w:rFonts w:ascii="Calibri" w:hAnsi="Calibri" w:cs="Calibri"/>
-          <w:sz w:val="24"/>
-          <w:szCs w:val="24"/>
-        </w:rPr>
-        <w:t>.</w:t>
-      </w:r>
-      <w:r>
-        <w:rPr>
-          <w:rFonts w:ascii="Calibri" w:hAnsi="Calibri" w:cs="Calibri"/>
-          <w:sz w:val="24"/>
-          <w:szCs w:val="24"/>
-        </w:rPr>
-        <w:t xml:space="preserve"> Was built with ReactJS, hosted by AWS Amplify. It is connected to firebase real-time database as well as Firebase Storage for storing images. The website contains player stats and stores planned events and has event countdown timer.</w:t>
-      </w:r>
-      <w:r>
-        <w:rPr>
-          <w:rFonts w:ascii="Calibri" w:hAnsi="Calibri" w:cs="Calibri"/>
-          <w:sz w:val="24"/>
-          <w:szCs w:val="24"/>
-        </w:rPr>
-        <w:t xml:space="preserve"> </w:t>
-      </w:r>
     </w:p>
     <w:p>
       <w:pPr>

</xml_diff>

<commit_message>
updated word doc to include new role at Sonitus
</commit_message>
<xml_diff>
--- a/Sean_McElroy_CV.docx
+++ b/Sean_McElroy_CV.docx
@@ -2524,8 +2524,18 @@
           <w:sz w:val="24"/>
           <w:szCs w:val="24"/>
         </w:rPr>
-        <w:t xml:space="preserve"> app</w:t>
-      </w:r>
+        <w:t xml:space="preserve"> </w:t>
+      </w:r>
+      <w:proofErr w:type="gramStart"/>
+      <w:r>
+        <w:rPr>
+          <w:rFonts w:ascii="Calibri" w:hAnsi="Calibri" w:cs="Calibri"/>
+          <w:sz w:val="24"/>
+          <w:szCs w:val="24"/>
+        </w:rPr>
+        <w:t>app</w:t>
+      </w:r>
+      <w:proofErr w:type="gramEnd"/>
       <w:r>
         <w:rPr>
           <w:rFonts w:ascii="Calibri" w:hAnsi="Calibri" w:cs="Calibri"/>
@@ -3028,6 +3038,169 @@
           <w:szCs w:val="24"/>
           <w:shd w:val="clear" w:color="auto" w:fill="FFFFFF"/>
         </w:rPr>
+        <w:t>Jan 2021-Current</w:t>
+      </w:r>
+      <w:r>
+        <w:rPr>
+          <w:rFonts w:ascii="Calibri" w:hAnsi="Calibri" w:cs="Calibri"/>
+          <w:b/>
+          <w:sz w:val="24"/>
+          <w:szCs w:val="24"/>
+          <w:shd w:val="clear" w:color="auto" w:fill="FFFFFF"/>
+        </w:rPr>
+        <w:t xml:space="preserve"> </w:t>
+      </w:r>
+      <w:r>
+        <w:rPr>
+          <w:rFonts w:ascii="Calibri" w:hAnsi="Calibri" w:cs="Calibri"/>
+          <w:b/>
+          <w:sz w:val="24"/>
+          <w:szCs w:val="24"/>
+          <w:shd w:val="clear" w:color="auto" w:fill="FFFFFF"/>
+        </w:rPr>
+        <w:t>–</w:t>
+      </w:r>
+      <w:r>
+        <w:rPr>
+          <w:rFonts w:ascii="Calibri" w:hAnsi="Calibri" w:cs="Calibri"/>
+          <w:b/>
+          <w:sz w:val="24"/>
+          <w:szCs w:val="24"/>
+          <w:shd w:val="clear" w:color="auto" w:fill="FFFFFF"/>
+        </w:rPr>
+        <w:t xml:space="preserve"> </w:t>
+      </w:r>
+      <w:proofErr w:type="spellStart"/>
+      <w:r>
+        <w:rPr>
+          <w:rFonts w:ascii="Calibri" w:hAnsi="Calibri" w:cs="Calibri"/>
+          <w:b/>
+          <w:sz w:val="24"/>
+          <w:szCs w:val="24"/>
+          <w:shd w:val="clear" w:color="auto" w:fill="FFFFFF"/>
+        </w:rPr>
+        <w:t>Sonitus</w:t>
+      </w:r>
+      <w:proofErr w:type="spellEnd"/>
+      <w:r>
+        <w:rPr>
+          <w:rFonts w:ascii="Calibri" w:hAnsi="Calibri" w:cs="Calibri"/>
+          <w:b/>
+          <w:sz w:val="24"/>
+          <w:szCs w:val="24"/>
+          <w:shd w:val="clear" w:color="auto" w:fill="FFFFFF"/>
+        </w:rPr>
+        <w:t xml:space="preserve"> Systems</w:t>
+      </w:r>
+      <w:r>
+        <w:rPr>
+          <w:rFonts w:ascii="Calibri" w:hAnsi="Calibri" w:cs="Calibri"/>
+          <w:b/>
+          <w:sz w:val="24"/>
+          <w:szCs w:val="24"/>
+          <w:shd w:val="clear" w:color="auto" w:fill="FFFFFF"/>
+        </w:rPr>
+        <w:t xml:space="preserve"> </w:t>
+      </w:r>
+      <w:r>
+        <w:rPr>
+          <w:rFonts w:ascii="Calibri" w:hAnsi="Calibri" w:cs="Calibri"/>
+          <w:b/>
+          <w:sz w:val="24"/>
+          <w:szCs w:val="24"/>
+          <w:shd w:val="clear" w:color="auto" w:fill="FFFFFF"/>
+        </w:rPr>
+        <w:t>–</w:t>
+      </w:r>
+      <w:r>
+        <w:rPr>
+          <w:rFonts w:ascii="Calibri" w:hAnsi="Calibri" w:cs="Calibri"/>
+          <w:b/>
+          <w:sz w:val="24"/>
+          <w:szCs w:val="24"/>
+          <w:shd w:val="clear" w:color="auto" w:fill="FFFFFF"/>
+        </w:rPr>
+        <w:t xml:space="preserve"> S</w:t>
+      </w:r>
+      <w:r>
+        <w:rPr>
+          <w:rFonts w:ascii="Calibri" w:hAnsi="Calibri" w:cs="Calibri"/>
+          <w:b/>
+          <w:sz w:val="24"/>
+          <w:szCs w:val="24"/>
+          <w:shd w:val="clear" w:color="auto" w:fill="FFFFFF"/>
+        </w:rPr>
+        <w:t>oftware Engineer</w:t>
+      </w:r>
+    </w:p>
+    <w:p>
+      <w:pPr>
+        <w:rPr>
+          <w:rFonts w:ascii="Calibri" w:hAnsi="Calibri" w:cs="Calibri"/>
+          <w:sz w:val="24"/>
+          <w:szCs w:val="24"/>
+          <w:shd w:val="clear" w:color="auto" w:fill="FFFFFF"/>
+        </w:rPr>
+      </w:pPr>
+      <w:r>
+        <w:rPr>
+          <w:rFonts w:ascii="Calibri" w:hAnsi="Calibri" w:cs="Calibri"/>
+          <w:sz w:val="24"/>
+          <w:szCs w:val="24"/>
+          <w:shd w:val="clear" w:color="auto" w:fill="FFFFFF"/>
+        </w:rPr>
+        <w:t xml:space="preserve">I'm currently working on connecting IOT sensors to </w:t>
+      </w:r>
+      <w:proofErr w:type="spellStart"/>
+      <w:r>
+        <w:rPr>
+          <w:rFonts w:ascii="Calibri" w:hAnsi="Calibri" w:cs="Calibri"/>
+          <w:sz w:val="24"/>
+          <w:szCs w:val="24"/>
+          <w:shd w:val="clear" w:color="auto" w:fill="FFFFFF"/>
+        </w:rPr>
+        <w:t>Sonitus</w:t>
+      </w:r>
+      <w:proofErr w:type="spellEnd"/>
+      <w:r>
+        <w:rPr>
+          <w:rFonts w:ascii="Calibri" w:hAnsi="Calibri" w:cs="Calibri"/>
+          <w:sz w:val="24"/>
+          <w:szCs w:val="24"/>
+          <w:shd w:val="clear" w:color="auto" w:fill="FFFFFF"/>
+        </w:rPr>
+        <w:t>' cloud with the MQTT communication protocol.</w:t>
+      </w:r>
+    </w:p>
+    <w:p>
+      <w:pPr>
+        <w:rPr>
+          <w:rFonts w:ascii="Calibri" w:hAnsi="Calibri" w:cs="Calibri"/>
+          <w:b/>
+          <w:sz w:val="24"/>
+          <w:szCs w:val="24"/>
+          <w:shd w:val="clear" w:color="auto" w:fill="FFFFFF"/>
+        </w:rPr>
+      </w:pPr>
+    </w:p>
+    <w:p>
+      <w:pPr>
+        <w:rPr>
+          <w:rFonts w:ascii="Calibri" w:hAnsi="Calibri" w:cs="Calibri"/>
+          <w:b/>
+          <w:sz w:val="24"/>
+          <w:szCs w:val="24"/>
+          <w:shd w:val="clear" w:color="auto" w:fill="FFFFFF"/>
+        </w:rPr>
+      </w:pPr>
+      <w:r>
+        <w:rPr>
+          <w:rFonts w:ascii="Calibri" w:hAnsi="Calibri" w:cs="Calibri"/>
+          <w:b/>
+          <w:sz w:val="24"/>
+          <w:szCs w:val="24"/>
+          <w:shd w:val="clear" w:color="auto" w:fill="FFFFFF"/>
+        </w:rPr>
         <w:t>Jan</w:t>
       </w:r>
       <w:r>
@@ -3476,239 +3649,6 @@
     </w:p>
     <w:p>
       <w:pPr>
-        <w:pStyle w:val="ListParagraph"/>
-        <w:ind w:left="1440"/>
-        <w:rPr>
-          <w:rFonts w:ascii="Calibri" w:hAnsi="Calibri" w:cs="Calibri"/>
-          <w:sz w:val="24"/>
-          <w:szCs w:val="24"/>
-          <w:shd w:val="clear" w:color="auto" w:fill="FFFFFF"/>
-          <w:lang w:val="en-IE"/>
-        </w:rPr>
-      </w:pPr>
-    </w:p>
-    <w:p>
-      <w:pPr>
-        <w:rPr>
-          <w:rFonts w:ascii="Calibri" w:hAnsi="Calibri" w:cs="Calibri"/>
-          <w:sz w:val="24"/>
-          <w:szCs w:val="24"/>
-          <w:shd w:val="clear" w:color="auto" w:fill="FFFFFF"/>
-        </w:rPr>
-      </w:pPr>
-      <w:r>
-        <w:rPr>
-          <w:rFonts w:ascii="Calibri" w:hAnsi="Calibri" w:cs="Calibri"/>
-          <w:b/>
-          <w:sz w:val="24"/>
-          <w:szCs w:val="24"/>
-          <w:shd w:val="clear" w:color="auto" w:fill="FFFFFF"/>
-        </w:rPr>
-        <w:t>June-August 2014 &amp;</w:t>
-      </w:r>
-      <w:r>
-        <w:rPr>
-          <w:rFonts w:ascii="Calibri" w:hAnsi="Calibri" w:cs="Calibri"/>
-          <w:b/>
-          <w:sz w:val="24"/>
-          <w:szCs w:val="24"/>
-          <w:shd w:val="clear" w:color="auto" w:fill="FFFFFF"/>
-        </w:rPr>
-        <w:t xml:space="preserve"> 2015 </w:t>
-      </w:r>
-      <w:r>
-        <w:rPr>
-          <w:rFonts w:ascii="Calibri" w:hAnsi="Calibri" w:cs="Calibri"/>
-          <w:b/>
-          <w:sz w:val="24"/>
-          <w:szCs w:val="24"/>
-          <w:shd w:val="clear" w:color="auto" w:fill="FFFFFF"/>
-        </w:rPr>
-        <w:t xml:space="preserve">- </w:t>
-      </w:r>
-      <w:r>
-        <w:rPr>
-          <w:rFonts w:ascii="Calibri" w:hAnsi="Calibri" w:cs="Calibri"/>
-          <w:b/>
-          <w:sz w:val="24"/>
-          <w:szCs w:val="24"/>
-          <w:shd w:val="clear" w:color="auto" w:fill="FFFFFF"/>
-        </w:rPr>
-        <w:t xml:space="preserve">Tobar </w:t>
-      </w:r>
-      <w:proofErr w:type="spellStart"/>
-      <w:r>
-        <w:rPr>
-          <w:rFonts w:ascii="Calibri" w:hAnsi="Calibri" w:cs="Calibri"/>
-          <w:b/>
-          <w:sz w:val="24"/>
-          <w:szCs w:val="24"/>
-          <w:shd w:val="clear" w:color="auto" w:fill="FFFFFF"/>
-        </w:rPr>
-        <w:t>Stiofáin</w:t>
-      </w:r>
-      <w:proofErr w:type="spellEnd"/>
-      <w:r>
-        <w:rPr>
-          <w:rFonts w:ascii="Calibri" w:hAnsi="Calibri" w:cs="Calibri"/>
-          <w:b/>
-          <w:sz w:val="24"/>
-          <w:szCs w:val="24"/>
-          <w:shd w:val="clear" w:color="auto" w:fill="FFFFFF"/>
-        </w:rPr>
-        <w:t xml:space="preserve"> </w:t>
-      </w:r>
-      <w:proofErr w:type="spellStart"/>
-      <w:r>
-        <w:rPr>
-          <w:rFonts w:ascii="Calibri" w:hAnsi="Calibri" w:cs="Calibri"/>
-          <w:b/>
-          <w:sz w:val="24"/>
-          <w:szCs w:val="24"/>
-          <w:shd w:val="clear" w:color="auto" w:fill="FFFFFF"/>
-        </w:rPr>
-        <w:t>Teo</w:t>
-      </w:r>
-      <w:r>
-        <w:rPr>
-          <w:rFonts w:ascii="Calibri" w:hAnsi="Calibri" w:cs="Calibri"/>
-          <w:b/>
-          <w:sz w:val="24"/>
-          <w:szCs w:val="24"/>
-          <w:shd w:val="clear" w:color="auto" w:fill="FFFFFF"/>
-        </w:rPr>
-        <w:t>ranta</w:t>
-      </w:r>
-      <w:proofErr w:type="spellEnd"/>
-      <w:r>
-        <w:rPr>
-          <w:rFonts w:ascii="Calibri" w:hAnsi="Calibri" w:cs="Calibri"/>
-          <w:b/>
-          <w:sz w:val="24"/>
-          <w:szCs w:val="24"/>
-          <w:shd w:val="clear" w:color="auto" w:fill="FFFFFF"/>
-        </w:rPr>
-        <w:t xml:space="preserve"> (Pharmacy)</w:t>
-      </w:r>
-      <w:r>
-        <w:rPr>
-          <w:rFonts w:ascii="Calibri" w:hAnsi="Calibri" w:cs="Calibri"/>
-          <w:sz w:val="24"/>
-          <w:szCs w:val="24"/>
-          <w:shd w:val="clear" w:color="auto" w:fill="FFFFFF"/>
-        </w:rPr>
-        <w:t xml:space="preserve"> </w:t>
-      </w:r>
-      <w:r>
-        <w:rPr>
-          <w:rFonts w:ascii="Calibri" w:hAnsi="Calibri" w:cs="Calibri"/>
-          <w:b/>
-          <w:sz w:val="24"/>
-          <w:szCs w:val="24"/>
-          <w:shd w:val="clear" w:color="auto" w:fill="FFFFFF"/>
-        </w:rPr>
-        <w:t>- Sales Assistant</w:t>
-      </w:r>
-    </w:p>
-    <w:p>
-      <w:pPr>
-        <w:rPr>
-          <w:rFonts w:ascii="Calibri" w:hAnsi="Calibri" w:cs="Calibri"/>
-          <w:sz w:val="24"/>
-          <w:szCs w:val="24"/>
-          <w:shd w:val="clear" w:color="auto" w:fill="FFFFFF"/>
-        </w:rPr>
-      </w:pPr>
-      <w:r>
-        <w:rPr>
-          <w:rFonts w:ascii="Calibri" w:hAnsi="Calibri" w:cs="Calibri"/>
-          <w:sz w:val="24"/>
-          <w:szCs w:val="24"/>
-          <w:shd w:val="clear" w:color="auto" w:fill="FFFFFF"/>
-        </w:rPr>
-        <w:t xml:space="preserve">Duties included: </w:t>
-      </w:r>
-    </w:p>
-    <w:p>
-      <w:pPr>
-        <w:pStyle w:val="ListParagraph"/>
-        <w:numPr>
-          <w:ilvl w:val="0"/>
-          <w:numId w:val="14"/>
-        </w:numPr>
-        <w:rPr>
-          <w:rFonts w:ascii="Calibri" w:hAnsi="Calibri" w:cs="Calibri"/>
-          <w:sz w:val="24"/>
-          <w:szCs w:val="24"/>
-          <w:shd w:val="clear" w:color="auto" w:fill="FFFFFF"/>
-          <w:lang w:val="en-IE"/>
-        </w:rPr>
-      </w:pPr>
-      <w:r>
-        <w:rPr>
-          <w:rFonts w:ascii="Calibri" w:hAnsi="Calibri" w:cs="Calibri"/>
-          <w:sz w:val="24"/>
-          <w:szCs w:val="24"/>
-          <w:shd w:val="clear" w:color="auto" w:fill="FFFFFF"/>
-          <w:lang w:val="en-IE"/>
-        </w:rPr>
-        <w:t>Assisting and talking to customers on shop floor</w:t>
-      </w:r>
-    </w:p>
-    <w:p>
-      <w:pPr>
-        <w:pStyle w:val="ListParagraph"/>
-        <w:numPr>
-          <w:ilvl w:val="0"/>
-          <w:numId w:val="14"/>
-        </w:numPr>
-        <w:rPr>
-          <w:rFonts w:ascii="Calibri" w:hAnsi="Calibri" w:cs="Calibri"/>
-          <w:sz w:val="24"/>
-          <w:szCs w:val="24"/>
-          <w:shd w:val="clear" w:color="auto" w:fill="FFFFFF"/>
-          <w:lang w:val="en-IE"/>
-        </w:rPr>
-      </w:pPr>
-      <w:r>
-        <w:rPr>
-          <w:rFonts w:ascii="Calibri" w:hAnsi="Calibri" w:cs="Calibri"/>
-          <w:sz w:val="24"/>
-          <w:szCs w:val="24"/>
-          <w:shd w:val="clear" w:color="auto" w:fill="FFFFFF"/>
-          <w:lang w:val="en-IE"/>
-        </w:rPr>
-        <w:t xml:space="preserve">Goods inwards, checking stock against invoices / delivery dockets </w:t>
-      </w:r>
-    </w:p>
-    <w:p>
-      <w:pPr>
-        <w:pStyle w:val="ListParagraph"/>
-        <w:numPr>
-          <w:ilvl w:val="0"/>
-          <w:numId w:val="14"/>
-        </w:numPr>
-        <w:rPr>
-          <w:rFonts w:ascii="Calibri" w:hAnsi="Calibri" w:cs="Calibri"/>
-          <w:sz w:val="24"/>
-          <w:szCs w:val="24"/>
-          <w:shd w:val="clear" w:color="auto" w:fill="FFFFFF"/>
-          <w:lang w:val="en-IE"/>
-        </w:rPr>
-      </w:pPr>
-      <w:r>
-        <w:rPr>
-          <w:rFonts w:ascii="Calibri" w:hAnsi="Calibri" w:cs="Calibri"/>
-          <w:sz w:val="24"/>
-          <w:szCs w:val="24"/>
-          <w:shd w:val="clear" w:color="auto" w:fill="FFFFFF"/>
-          <w:lang w:val="en-IE"/>
-        </w:rPr>
-        <w:t>Organising and filing invoices</w:t>
-      </w:r>
-    </w:p>
-    <w:p>
-      <w:pPr>
         <w:rPr>
           <w:rFonts w:ascii="Calibri" w:hAnsi="Calibri" w:cs="Calibri"/>
           <w:sz w:val="24"/>
@@ -4093,9 +4033,24 @@
           <w:u w:val="single"/>
           <w:lang w:val="en-IE"/>
         </w:rPr>
-        <w:t>on request</w:t>
+        <w:t xml:space="preserve">on </w:t>
+      </w:r>
+      <w:proofErr w:type="gramStart"/>
+      <w:r>
+        <w:rPr>
+          <w:rFonts w:ascii="Calibri" w:hAnsi="Calibri" w:cs="Calibri"/>
+          <w:b/>
+          <w:i/>
+          <w:color w:val="000000" w:themeColor="text1"/>
+          <w:sz w:val="24"/>
+          <w:szCs w:val="24"/>
+          <w:u w:val="single"/>
+          <w:lang w:val="en-IE"/>
+        </w:rPr>
+        <w:t>request</w:t>
       </w:r>
       <w:bookmarkEnd w:id="0"/>
+      <w:proofErr w:type="gramEnd"/>
     </w:p>
     <w:sectPr>
       <w:pgSz w:w="11906" w:h="16838"/>

</xml_diff>

<commit_message>
updated cv to add work im doing at Sonitus
</commit_message>
<xml_diff>
--- a/Sean_McElroy_CV.docx
+++ b/Sean_McElroy_CV.docx
@@ -238,7 +238,7 @@
           <w:sz w:val="24"/>
           <w:shd w:val="clear" w:color="auto" w:fill="FFFFFF"/>
         </w:rPr>
-        <w:t>I am looking for a</w:t>
+        <w:t xml:space="preserve">I am looking for </w:t>
       </w:r>
       <w:r>
         <w:rPr>
@@ -247,7 +247,16 @@
           <w:sz w:val="24"/>
           <w:shd w:val="clear" w:color="auto" w:fill="FFFFFF"/>
         </w:rPr>
-        <w:t xml:space="preserve"> start in an exciting career in</w:t>
+        <w:t>an exciting role</w:t>
+      </w:r>
+      <w:r>
+        <w:rPr>
+          <w:rFonts w:cstheme="minorHAnsi"/>
+          <w:color w:val="222222"/>
+          <w:sz w:val="24"/>
+          <w:shd w:val="clear" w:color="auto" w:fill="FFFFFF"/>
+        </w:rPr>
+        <w:t xml:space="preserve"> in</w:t>
       </w:r>
       <w:r>
         <w:rPr>
@@ -1438,6 +1447,14 @@
               </w:rPr>
               <w:t>Java, Python</w:t>
             </w:r>
+            <w:r>
+              <w:rPr>
+                <w:rFonts w:ascii="Calibri" w:hAnsi="Calibri" w:cs="Calibri"/>
+                <w:sz w:val="24"/>
+                <w:szCs w:val="24"/>
+              </w:rPr>
+              <w:t>, SQL</w:t>
+            </w:r>
           </w:p>
         </w:tc>
         <w:tc>
@@ -2754,7 +2771,23 @@
           <w:sz w:val="24"/>
           <w:szCs w:val="24"/>
         </w:rPr>
-        <w:t xml:space="preserve">This is a web application I developed for use by my friends. Was built with ReactJS, hosted by AWS Amplify. It is connected to firebase real-time database as well as Firebase Storage for storing images. The website contains player stats and stores planned events and has event countdown timer. </w:t>
+        <w:t xml:space="preserve">This is a web application I developed for use by my friends. Was built with ReactJS, hosted by AWS Amplify. It is connected to firebase real-time database as well as Firebase Storage for storing images. The website contains player stats and stores planned events and has </w:t>
+      </w:r>
+      <w:r>
+        <w:rPr>
+          <w:rFonts w:ascii="Calibri" w:hAnsi="Calibri" w:cs="Calibri"/>
+          <w:sz w:val="24"/>
+          <w:szCs w:val="24"/>
+        </w:rPr>
+        <w:t xml:space="preserve">an </w:t>
+      </w:r>
+      <w:r>
+        <w:rPr>
+          <w:rFonts w:ascii="Calibri" w:hAnsi="Calibri" w:cs="Calibri"/>
+          <w:sz w:val="24"/>
+          <w:szCs w:val="24"/>
+        </w:rPr>
+        <w:t xml:space="preserve">event countdown timer. </w:t>
       </w:r>
     </w:p>
     <w:p>
@@ -3058,17 +3091,7 @@
           <w:szCs w:val="24"/>
           <w:shd w:val="clear" w:color="auto" w:fill="FFFFFF"/>
         </w:rPr>
-        <w:t>–</w:t>
-      </w:r>
-      <w:r>
-        <w:rPr>
-          <w:rFonts w:ascii="Calibri" w:hAnsi="Calibri" w:cs="Calibri"/>
-          <w:b/>
-          <w:sz w:val="24"/>
-          <w:szCs w:val="24"/>
-          <w:shd w:val="clear" w:color="auto" w:fill="FFFFFF"/>
-        </w:rPr>
-        <w:t xml:space="preserve"> </w:t>
+        <w:t xml:space="preserve">– </w:t>
       </w:r>
       <w:proofErr w:type="spellStart"/>
       <w:r>
@@ -3151,6 +3174,15 @@
         </w:rPr>
         <w:t xml:space="preserve">I'm currently working on connecting IOT sensors to </w:t>
       </w:r>
+      <w:r>
+        <w:rPr>
+          <w:rFonts w:ascii="Calibri" w:hAnsi="Calibri" w:cs="Calibri"/>
+          <w:sz w:val="24"/>
+          <w:szCs w:val="24"/>
+          <w:shd w:val="clear" w:color="auto" w:fill="FFFFFF"/>
+        </w:rPr>
+        <w:t xml:space="preserve">the </w:t>
+      </w:r>
       <w:proofErr w:type="spellStart"/>
       <w:r>
         <w:rPr>
@@ -3169,7 +3201,36 @@
           <w:szCs w:val="24"/>
           <w:shd w:val="clear" w:color="auto" w:fill="FFFFFF"/>
         </w:rPr>
-        <w:t>' cloud with the MQTT communication protocol.</w:t>
+        <w:t>' cloud</w:t>
+      </w:r>
+      <w:r>
+        <w:rPr>
+          <w:rFonts w:ascii="Calibri" w:hAnsi="Calibri" w:cs="Calibri"/>
+          <w:sz w:val="24"/>
+          <w:szCs w:val="24"/>
+          <w:shd w:val="clear" w:color="auto" w:fill="FFFFFF"/>
+        </w:rPr>
+        <w:t xml:space="preserve">, this involves handling incoming MQTT messages, storing those messages in a database and displaying data to </w:t>
+      </w:r>
+      <w:proofErr w:type="spellStart"/>
+      <w:r>
+        <w:rPr>
+          <w:rFonts w:ascii="Calibri" w:hAnsi="Calibri" w:cs="Calibri"/>
+          <w:sz w:val="24"/>
+          <w:szCs w:val="24"/>
+          <w:shd w:val="clear" w:color="auto" w:fill="FFFFFF"/>
+        </w:rPr>
+        <w:t>Sonitus</w:t>
+      </w:r>
+      <w:proofErr w:type="spellEnd"/>
+      <w:r>
+        <w:rPr>
+          <w:rFonts w:ascii="Calibri" w:hAnsi="Calibri" w:cs="Calibri"/>
+          <w:sz w:val="24"/>
+          <w:szCs w:val="24"/>
+          <w:shd w:val="clear" w:color="auto" w:fill="FFFFFF"/>
+        </w:rPr>
+        <w:t xml:space="preserve"> staff with a user interface. I have also automated the user acceptance testing with Python.</w:t>
       </w:r>
     </w:p>
     <w:p>
@@ -3972,7 +4033,25 @@
           <w:szCs w:val="24"/>
           <w:lang w:val="en-IE"/>
         </w:rPr>
-        <w:t>I enjoy learning new features in the adobe packages.</w:t>
+        <w:t xml:space="preserve">I enjoy learning new features </w:t>
+      </w:r>
+      <w:r>
+        <w:rPr>
+          <w:rFonts w:ascii="Calibri" w:hAnsi="Calibri" w:cs="Calibri"/>
+          <w:sz w:val="24"/>
+          <w:szCs w:val="24"/>
+          <w:lang w:val="en-IE"/>
+        </w:rPr>
+        <w:t>with</w:t>
+      </w:r>
+      <w:r>
+        <w:rPr>
+          <w:rFonts w:ascii="Calibri" w:hAnsi="Calibri" w:cs="Calibri"/>
+          <w:sz w:val="24"/>
+          <w:szCs w:val="24"/>
+          <w:lang w:val="en-IE"/>
+        </w:rPr>
+        <w:t>in the adobe packages.</w:t>
       </w:r>
     </w:p>
     <w:p>

</xml_diff>

<commit_message>
Added Data visualization with Python
</commit_message>
<xml_diff>
--- a/Sean_McElroy_CV.docx
+++ b/Sean_McElroy_CV.docx
@@ -3165,14 +3165,25 @@
           <w:shd w:val="clear" w:color="auto" w:fill="FFFFFF"/>
         </w:rPr>
       </w:pPr>
-      <w:r>
-        <w:rPr>
-          <w:rFonts w:ascii="Calibri" w:hAnsi="Calibri" w:cs="Calibri"/>
-          <w:sz w:val="24"/>
-          <w:szCs w:val="24"/>
-          <w:shd w:val="clear" w:color="auto" w:fill="FFFFFF"/>
-        </w:rPr>
-        <w:t xml:space="preserve">I'm currently working on connecting IOT sensors to </w:t>
+      <w:proofErr w:type="gramStart"/>
+      <w:r>
+        <w:rPr>
+          <w:rFonts w:ascii="Calibri" w:hAnsi="Calibri" w:cs="Calibri"/>
+          <w:sz w:val="24"/>
+          <w:szCs w:val="24"/>
+          <w:shd w:val="clear" w:color="auto" w:fill="FFFFFF"/>
+        </w:rPr>
+        <w:t>I'm</w:t>
+      </w:r>
+      <w:proofErr w:type="gramEnd"/>
+      <w:r>
+        <w:rPr>
+          <w:rFonts w:ascii="Calibri" w:hAnsi="Calibri" w:cs="Calibri"/>
+          <w:sz w:val="24"/>
+          <w:szCs w:val="24"/>
+          <w:shd w:val="clear" w:color="auto" w:fill="FFFFFF"/>
+        </w:rPr>
+        <w:t xml:space="preserve"> currently working on connecting IOT sensors to </w:t>
       </w:r>
       <w:r>
         <w:rPr>
@@ -3210,7 +3221,43 @@
           <w:szCs w:val="24"/>
           <w:shd w:val="clear" w:color="auto" w:fill="FFFFFF"/>
         </w:rPr>
-        <w:t xml:space="preserve">, this involves handling incoming MQTT messages, storing those messages in a database and displaying data to </w:t>
+        <w:t xml:space="preserve">, this involves handling incoming MQTT messages, storing those messages in a </w:t>
+      </w:r>
+      <w:r>
+        <w:rPr>
+          <w:rFonts w:ascii="Calibri" w:hAnsi="Calibri" w:cs="Calibri"/>
+          <w:sz w:val="24"/>
+          <w:szCs w:val="24"/>
+          <w:shd w:val="clear" w:color="auto" w:fill="FFFFFF"/>
+        </w:rPr>
+        <w:t>NoSQL database</w:t>
+      </w:r>
+      <w:r>
+        <w:rPr>
+          <w:rFonts w:ascii="Calibri" w:hAnsi="Calibri" w:cs="Calibri"/>
+          <w:sz w:val="24"/>
+          <w:szCs w:val="24"/>
+          <w:shd w:val="clear" w:color="auto" w:fill="FFFFFF"/>
+        </w:rPr>
+        <w:t xml:space="preserve"> and </w:t>
+      </w:r>
+      <w:r>
+        <w:rPr>
+          <w:rFonts w:ascii="Calibri" w:hAnsi="Calibri" w:cs="Calibri"/>
+          <w:sz w:val="24"/>
+          <w:szCs w:val="24"/>
+          <w:shd w:val="clear" w:color="auto" w:fill="FFFFFF"/>
+        </w:rPr>
+        <w:t>visualizing the</w:t>
+      </w:r>
+      <w:r>
+        <w:rPr>
+          <w:rFonts w:ascii="Calibri" w:hAnsi="Calibri" w:cs="Calibri"/>
+          <w:sz w:val="24"/>
+          <w:szCs w:val="24"/>
+          <w:shd w:val="clear" w:color="auto" w:fill="FFFFFF"/>
+        </w:rPr>
+        <w:t xml:space="preserve"> data to </w:t>
       </w:r>
       <w:proofErr w:type="spellStart"/>
       <w:r>
@@ -3230,7 +3277,45 @@
           <w:szCs w:val="24"/>
           <w:shd w:val="clear" w:color="auto" w:fill="FFFFFF"/>
         </w:rPr>
-        <w:t xml:space="preserve"> staff with a user interface. I have also automated the user acceptance testing with Python.</w:t>
+        <w:t xml:space="preserve"> staff with </w:t>
+      </w:r>
+      <w:r>
+        <w:rPr>
+          <w:rFonts w:ascii="Calibri" w:hAnsi="Calibri" w:cs="Calibri"/>
+          <w:sz w:val="24"/>
+          <w:szCs w:val="24"/>
+          <w:shd w:val="clear" w:color="auto" w:fill="FFFFFF"/>
+        </w:rPr>
+        <w:t xml:space="preserve">Python libraries and a </w:t>
+      </w:r>
+      <w:proofErr w:type="spellStart"/>
+      <w:r>
+        <w:rPr>
+          <w:rFonts w:ascii="Calibri" w:hAnsi="Calibri" w:cs="Calibri"/>
+          <w:sz w:val="24"/>
+          <w:szCs w:val="24"/>
+          <w:shd w:val="clear" w:color="auto" w:fill="FFFFFF"/>
+        </w:rPr>
+        <w:t>Jupyter</w:t>
+      </w:r>
+      <w:proofErr w:type="spellEnd"/>
+      <w:r>
+        <w:rPr>
+          <w:rFonts w:ascii="Calibri" w:hAnsi="Calibri" w:cs="Calibri"/>
+          <w:sz w:val="24"/>
+          <w:szCs w:val="24"/>
+          <w:shd w:val="clear" w:color="auto" w:fill="FFFFFF"/>
+        </w:rPr>
+        <w:t xml:space="preserve"> notebook</w:t>
+      </w:r>
+      <w:r>
+        <w:rPr>
+          <w:rFonts w:ascii="Calibri" w:hAnsi="Calibri" w:cs="Calibri"/>
+          <w:sz w:val="24"/>
+          <w:szCs w:val="24"/>
+          <w:shd w:val="clear" w:color="auto" w:fill="FFFFFF"/>
+        </w:rPr>
+        <w:t>. I have also automated the user acceptance testing with Python.</w:t>
       </w:r>
     </w:p>
     <w:p>
@@ -3852,27 +3937,7 @@
           <w:szCs w:val="24"/>
           <w:lang w:val="en-IE"/>
         </w:rPr>
-        <w:t xml:space="preserve">Before </w:t>
-      </w:r>
-      <w:proofErr w:type="spellStart"/>
-      <w:r>
-        <w:rPr>
-          <w:rFonts w:ascii="Calibri" w:hAnsi="Calibri" w:cs="Calibri"/>
-          <w:sz w:val="24"/>
-          <w:szCs w:val="24"/>
-          <w:lang w:val="en-IE"/>
-        </w:rPr>
-        <w:t>Covid</w:t>
-      </w:r>
-      <w:proofErr w:type="spellEnd"/>
-      <w:r>
-        <w:rPr>
-          <w:rFonts w:ascii="Calibri" w:hAnsi="Calibri" w:cs="Calibri"/>
-          <w:sz w:val="24"/>
-          <w:szCs w:val="24"/>
-          <w:lang w:val="en-IE"/>
-        </w:rPr>
-        <w:t>)</w:t>
+        <w:t>Before Covid)</w:t>
       </w:r>
     </w:p>
     <w:p>

</xml_diff>

<commit_message>
Changed order of languages based on proficiency
</commit_message>
<xml_diff>
--- a/Sean_McElroy_CV.docx
+++ b/Sean_McElroy_CV.docx
@@ -1866,7 +1866,7 @@
           <w:szCs w:val="24"/>
           <w:lang w:val="en-IE"/>
         </w:rPr>
-        <w:t xml:space="preserve"> JavaScript,</w:t>
+        <w:t xml:space="preserve"> </w:t>
       </w:r>
       <w:r>
         <w:rPr>
@@ -1875,7 +1875,7 @@
           <w:szCs w:val="24"/>
           <w:lang w:val="en-IE"/>
         </w:rPr>
-        <w:t xml:space="preserve"> Python, </w:t>
+        <w:t>Python,</w:t>
       </w:r>
       <w:r>
         <w:rPr>
@@ -1884,6 +1884,44 @@
           <w:szCs w:val="24"/>
           <w:lang w:val="en-IE"/>
         </w:rPr>
+        <w:t xml:space="preserve"> </w:t>
+      </w:r>
+      <w:proofErr w:type="spellStart"/>
+      <w:r>
+        <w:rPr>
+          <w:rFonts w:ascii="Calibri" w:hAnsi="Calibri" w:cs="Calibri"/>
+          <w:sz w:val="24"/>
+          <w:szCs w:val="24"/>
+          <w:lang w:val="en-IE"/>
+        </w:rPr>
+        <w:t>Javascript</w:t>
+      </w:r>
+      <w:proofErr w:type="spellEnd"/>
+      <w:r>
+        <w:rPr>
+          <w:rFonts w:ascii="Calibri" w:hAnsi="Calibri" w:cs="Calibri"/>
+          <w:sz w:val="24"/>
+          <w:szCs w:val="24"/>
+          <w:lang w:val="en-IE"/>
+        </w:rPr>
+        <w:t>,</w:t>
+      </w:r>
+      <w:r>
+        <w:rPr>
+          <w:rFonts w:ascii="Calibri" w:hAnsi="Calibri" w:cs="Calibri"/>
+          <w:sz w:val="24"/>
+          <w:szCs w:val="24"/>
+          <w:lang w:val="en-IE"/>
+        </w:rPr>
+        <w:t xml:space="preserve"> </w:t>
+      </w:r>
+      <w:r>
+        <w:rPr>
+          <w:rFonts w:ascii="Calibri" w:hAnsi="Calibri" w:cs="Calibri"/>
+          <w:sz w:val="24"/>
+          <w:szCs w:val="24"/>
+          <w:lang w:val="en-IE"/>
+        </w:rPr>
         <w:t>HTML</w:t>
       </w:r>
       <w:r>
@@ -1902,7 +1940,7 @@
           <w:szCs w:val="24"/>
           <w:lang w:val="en-IE"/>
         </w:rPr>
-        <w:t xml:space="preserve"> SQL</w:t>
+        <w:t xml:space="preserve"> </w:t>
       </w:r>
       <w:r>
         <w:rPr>
@@ -1911,7 +1949,16 @@
           <w:szCs w:val="24"/>
           <w:lang w:val="en-IE"/>
         </w:rPr>
-        <w:t xml:space="preserve">, C </w:t>
+        <w:t>C, SQL</w:t>
+      </w:r>
+      <w:r>
+        <w:rPr>
+          <w:rFonts w:ascii="Calibri" w:hAnsi="Calibri" w:cs="Calibri"/>
+          <w:sz w:val="24"/>
+          <w:szCs w:val="24"/>
+          <w:lang w:val="en-IE"/>
+        </w:rPr>
+        <w:t xml:space="preserve"> </w:t>
       </w:r>
     </w:p>
     <w:p>

</xml_diff>

<commit_message>
updated work at Sonitus to include AWS services
</commit_message>
<xml_diff>
--- a/Sean_McElroy_CV.docx
+++ b/Sean_McElroy_CV.docx
@@ -2429,32 +2429,21 @@
     </w:p>
     <w:p>
       <w:pPr>
-        <w:ind w:left="360"/>
-        <w:rPr>
-          <w:rFonts w:ascii="Calibri" w:hAnsi="Calibri" w:cs="Calibri"/>
-          <w:sz w:val="24"/>
-          <w:szCs w:val="24"/>
-        </w:rPr>
-      </w:pPr>
-      <w:proofErr w:type="spellStart"/>
-      <w:r>
-        <w:rPr>
-          <w:rFonts w:ascii="Calibri" w:hAnsi="Calibri" w:cs="Calibri"/>
-          <w:b/>
-          <w:sz w:val="24"/>
-          <w:szCs w:val="24"/>
-        </w:rPr>
-        <w:t>MyMedicineManager</w:t>
-      </w:r>
-      <w:proofErr w:type="spellEnd"/>
-      <w:r>
-        <w:rPr>
-          <w:rFonts w:ascii="Calibri" w:hAnsi="Calibri" w:cs="Calibri"/>
-          <w:b/>
-          <w:sz w:val="24"/>
-          <w:szCs w:val="24"/>
-        </w:rPr>
-        <w:t xml:space="preserve"> Technology stack</w:t>
+        <w:ind w:firstLine="360"/>
+        <w:rPr>
+          <w:rFonts w:ascii="Calibri" w:hAnsi="Calibri" w:cs="Calibri"/>
+          <w:sz w:val="24"/>
+          <w:szCs w:val="24"/>
+        </w:rPr>
+      </w:pPr>
+      <w:r>
+        <w:rPr>
+          <w:rFonts w:ascii="Calibri" w:hAnsi="Calibri" w:cs="Calibri"/>
+          <w:b/>
+          <w:sz w:val="24"/>
+          <w:szCs w:val="24"/>
+        </w:rPr>
+        <w:t>Technology stack</w:t>
       </w:r>
     </w:p>
     <w:p>
@@ -3286,6 +3275,15 @@
           <w:szCs w:val="24"/>
           <w:shd w:val="clear" w:color="auto" w:fill="FFFFFF"/>
         </w:rPr>
+        <w:t>,</w:t>
+      </w:r>
+      <w:r>
+        <w:rPr>
+          <w:rFonts w:ascii="Calibri" w:hAnsi="Calibri" w:cs="Calibri"/>
+          <w:sz w:val="24"/>
+          <w:szCs w:val="24"/>
+          <w:shd w:val="clear" w:color="auto" w:fill="FFFFFF"/>
+        </w:rPr>
         <w:t xml:space="preserve"> and </w:t>
       </w:r>
       <w:r>
@@ -3362,7 +3360,63 @@
           <w:szCs w:val="24"/>
           <w:shd w:val="clear" w:color="auto" w:fill="FFFFFF"/>
         </w:rPr>
-        <w:t>. I have also automated the user acceptance testing with Python.</w:t>
+        <w:t>.</w:t>
+      </w:r>
+      <w:r>
+        <w:rPr>
+          <w:rFonts w:ascii="Calibri" w:hAnsi="Calibri" w:cs="Calibri"/>
+          <w:sz w:val="24"/>
+          <w:szCs w:val="24"/>
+          <w:shd w:val="clear" w:color="auto" w:fill="FFFFFF"/>
+        </w:rPr>
+        <w:t xml:space="preserve"> This has involved learning many AWS services to implement a serverless solution for IoT. </w:t>
+      </w:r>
+      <w:r>
+        <w:rPr>
+          <w:rFonts w:ascii="Calibri" w:hAnsi="Calibri" w:cs="Calibri"/>
+          <w:sz w:val="24"/>
+          <w:szCs w:val="24"/>
+          <w:shd w:val="clear" w:color="auto" w:fill="FFFFFF"/>
+        </w:rPr>
+        <w:t>I have also automated the user acceptance testing</w:t>
+      </w:r>
+      <w:r>
+        <w:rPr>
+          <w:rFonts w:ascii="Calibri" w:hAnsi="Calibri" w:cs="Calibri"/>
+          <w:sz w:val="24"/>
+          <w:szCs w:val="24"/>
+          <w:shd w:val="clear" w:color="auto" w:fill="FFFFFF"/>
+        </w:rPr>
+        <w:t xml:space="preserve"> of the </w:t>
+      </w:r>
+      <w:proofErr w:type="spellStart"/>
+      <w:r>
+        <w:rPr>
+          <w:rFonts w:ascii="Calibri" w:hAnsi="Calibri" w:cs="Calibri"/>
+          <w:sz w:val="24"/>
+          <w:szCs w:val="24"/>
+          <w:shd w:val="clear" w:color="auto" w:fill="FFFFFF"/>
+        </w:rPr>
+        <w:t>Sonitus</w:t>
+      </w:r>
+      <w:proofErr w:type="spellEnd"/>
+      <w:r>
+        <w:rPr>
+          <w:rFonts w:ascii="Calibri" w:hAnsi="Calibri" w:cs="Calibri"/>
+          <w:sz w:val="24"/>
+          <w:szCs w:val="24"/>
+          <w:shd w:val="clear" w:color="auto" w:fill="FFFFFF"/>
+        </w:rPr>
+        <w:t xml:space="preserve"> web platform</w:t>
+      </w:r>
+      <w:r>
+        <w:rPr>
+          <w:rFonts w:ascii="Calibri" w:hAnsi="Calibri" w:cs="Calibri"/>
+          <w:sz w:val="24"/>
+          <w:szCs w:val="24"/>
+          <w:shd w:val="clear" w:color="auto" w:fill="FFFFFF"/>
+        </w:rPr>
+        <w:t xml:space="preserve"> with Python.</w:t>
       </w:r>
     </w:p>
     <w:p>
@@ -4098,30 +4152,6 @@
           <w:szCs w:val="24"/>
         </w:rPr>
         <w:t>Video Editing and Designing in general</w:t>
-      </w:r>
-    </w:p>
-    <w:p>
-      <w:pPr>
-        <w:pStyle w:val="ListParagraph"/>
-        <w:numPr>
-          <w:ilvl w:val="0"/>
-          <w:numId w:val="18"/>
-        </w:numPr>
-        <w:rPr>
-          <w:rFonts w:ascii="Calibri" w:hAnsi="Calibri" w:cs="Calibri"/>
-          <w:sz w:val="24"/>
-          <w:szCs w:val="24"/>
-          <w:lang w:val="en-IE"/>
-        </w:rPr>
-      </w:pPr>
-      <w:r>
-        <w:rPr>
-          <w:rFonts w:ascii="Calibri" w:hAnsi="Calibri" w:cs="Calibri"/>
-          <w:sz w:val="24"/>
-          <w:szCs w:val="24"/>
-          <w:lang w:val="en-IE"/>
-        </w:rPr>
-        <w:t>Small amounts of changes have dramatic effects on the perception of content.</w:t>
       </w:r>
     </w:p>
     <w:p>

</xml_diff>

<commit_message>
Added Docker line in cv
</commit_message>
<xml_diff>
--- a/Sean_McElroy_CV.docx
+++ b/Sean_McElroy_CV.docx
@@ -3416,7 +3416,72 @@
           <w:szCs w:val="24"/>
           <w:shd w:val="clear" w:color="auto" w:fill="FFFFFF"/>
         </w:rPr>
-        <w:t xml:space="preserve"> with Python.</w:t>
+        <w:t xml:space="preserve"> with Python</w:t>
+      </w:r>
+      <w:r>
+        <w:rPr>
+          <w:rFonts w:ascii="Calibri" w:hAnsi="Calibri" w:cs="Calibri"/>
+          <w:sz w:val="24"/>
+          <w:szCs w:val="24"/>
+          <w:shd w:val="clear" w:color="auto" w:fill="FFFFFF"/>
+        </w:rPr>
+        <w:t xml:space="preserve"> and </w:t>
+      </w:r>
+      <w:proofErr w:type="spellStart"/>
+      <w:r>
+        <w:rPr>
+          <w:rFonts w:ascii="Calibri" w:hAnsi="Calibri" w:cs="Calibri"/>
+          <w:sz w:val="24"/>
+          <w:szCs w:val="24"/>
+          <w:shd w:val="clear" w:color="auto" w:fill="FFFFFF"/>
+        </w:rPr>
+        <w:t>dockerised</w:t>
+      </w:r>
+      <w:proofErr w:type="spellEnd"/>
+      <w:r>
+        <w:rPr>
+          <w:rFonts w:ascii="Calibri" w:hAnsi="Calibri" w:cs="Calibri"/>
+          <w:sz w:val="24"/>
+          <w:szCs w:val="24"/>
+          <w:shd w:val="clear" w:color="auto" w:fill="FFFFFF"/>
+        </w:rPr>
+        <w:t xml:space="preserve"> it</w:t>
+      </w:r>
+      <w:r>
+        <w:rPr>
+          <w:rFonts w:ascii="Calibri" w:hAnsi="Calibri" w:cs="Calibri"/>
+          <w:sz w:val="24"/>
+          <w:szCs w:val="24"/>
+          <w:shd w:val="clear" w:color="auto" w:fill="FFFFFF"/>
+        </w:rPr>
+        <w:t>,</w:t>
+      </w:r>
+      <w:r>
+        <w:rPr>
+          <w:rFonts w:ascii="Calibri" w:hAnsi="Calibri" w:cs="Calibri"/>
+          <w:sz w:val="24"/>
+          <w:szCs w:val="24"/>
+          <w:shd w:val="clear" w:color="auto" w:fill="FFFFFF"/>
+        </w:rPr>
+        <w:t xml:space="preserve"> for easy </w:t>
+      </w:r>
+      <w:r>
+        <w:rPr>
+          <w:rFonts w:ascii="Calibri" w:hAnsi="Calibri" w:cs="Calibri"/>
+          <w:sz w:val="24"/>
+          <w:szCs w:val="24"/>
+          <w:shd w:val="clear" w:color="auto" w:fill="FFFFFF"/>
+        </w:rPr>
+        <w:t>setup for other members</w:t>
+      </w:r>
+      <w:r>
+        <w:rPr>
+          <w:rFonts w:ascii="Calibri" w:hAnsi="Calibri" w:cs="Calibri"/>
+          <w:sz w:val="24"/>
+          <w:szCs w:val="24"/>
+          <w:shd w:val="clear" w:color="auto" w:fill="FFFFFF"/>
+        </w:rPr>
+        <w:t>.</w:t>
       </w:r>
     </w:p>
     <w:p>

</xml_diff>